<commit_message>
historical data with dcm dcl dcu
</commit_message>
<xml_diff>
--- a/output/historical_data.docx
+++ b/output/historical_data.docx
@@ -5374,27 +5374,27 @@
           </w:tcPr>
           <w:p>
             <w:r>
-              <w:t>173.9</w:t>
-            </w:r>
-          </w:p>
-        </w:tc>
-        <w:tc>
-          <w:tcPr>
-            <w:tcW w:type="dxa" w:w="1080"/>
-          </w:tcPr>
-          <w:p>
-            <w:r>
-              <w:t>174.595</w:t>
-            </w:r>
-          </w:p>
-        </w:tc>
-        <w:tc>
-          <w:tcPr>
-            <w:tcW w:type="dxa" w:w="1080"/>
-          </w:tcPr>
-          <w:p>
-            <w:r>
-              <w:t>42205570</w:t>
+              <w:t>173.79</w:t>
+            </w:r>
+          </w:p>
+        </w:tc>
+        <w:tc>
+          <w:tcPr>
+            <w:tcW w:type="dxa" w:w="1080"/>
+          </w:tcPr>
+          <w:p>
+            <w:r>
+              <w:t>174.43</w:t>
+            </w:r>
+          </w:p>
+        </w:tc>
+        <w:tc>
+          <w:tcPr>
+            <w:tcW w:type="dxa" w:w="1080"/>
+          </w:tcPr>
+          <w:p>
+            <w:r>
+              <w:t>52789929</w:t>
             </w:r>
           </w:p>
         </w:tc>

</xml_diff>

<commit_message>
historical data in word
</commit_message>
<xml_diff>
--- a/output/historical_data.docx
+++ b/output/historical_data.docx
@@ -5384,17 +5384,17 @@
           </w:tcPr>
           <w:p>
             <w:r>
-              <w:t>174.43</w:t>
-            </w:r>
-          </w:p>
-        </w:tc>
-        <w:tc>
-          <w:tcPr>
-            <w:tcW w:type="dxa" w:w="1080"/>
-          </w:tcPr>
-          <w:p>
-            <w:r>
-              <w:t>52789929</w:t>
+              <w:t>174.365</w:t>
+            </w:r>
+          </w:p>
+        </w:tc>
+        <w:tc>
+          <w:tcPr>
+            <w:tcW w:type="dxa" w:w="1080"/>
+          </w:tcPr>
+          <w:p>
+            <w:r>
+              <w:t>52937895</w:t>
             </w:r>
           </w:p>
         </w:tc>

</xml_diff>